<commit_message>
Mises à jour pour le cours du 2025-05-16
</commit_message>
<xml_diff>
--- a/Exemples/Sondage/Sondage_AMC.docx
+++ b/Exemples/Sondage/Sondage_AMC.docx
@@ -2344,24 +2344,66 @@
       <w:bookmarkStart w:id="25" w:name="OLE_LINK1"/>
       <w:bookmarkStart w:id="26" w:name="OLE_LINK2"/>
       <w:r>
+        <w:t xml:space="preserve">Le professeur </w:t>
+      </w:r>
+      <w:r>
         <w:t>Tryphon Tournesol</w:t>
       </w:r>
       <w:bookmarkEnd w:id="25"/>
       <w:bookmarkEnd w:id="26"/>
       <w:r>
-        <w:t xml:space="preserve"> est enseignant d’informatique depuis plus de 40</w:t>
+        <w:t xml:space="preserve"> </w:t>
+      </w:r>
+      <w:r>
+        <w:t>enseigne l</w:t>
+      </w:r>
+      <w:r>
+        <w:t>’informatique depuis plus de 40</w:t>
       </w:r>
       <w:r>
         <w:t> </w:t>
       </w:r>
       <w:r>
-        <w:t xml:space="preserve">ans. Il est passionné par l’enseignement et désireux de répondre aux attentes légitimes de ses étudiants. Afin de mieux servir ses étudiants et d’améliorer sa méthode d’enseignement, un bon suivi de leur apprentissage est indispensable. </w:t>
+        <w:t>ans. Il est passionné par l’enseignement et désireux de répondre aux attentes légitimes d</w:t>
+      </w:r>
+      <w:r>
+        <w:t>es personnes</w:t>
+      </w:r>
+      <w:r>
+        <w:t xml:space="preserve"> étudiant</w:t>
+      </w:r>
+      <w:r>
+        <w:t>e</w:t>
+      </w:r>
+      <w:r>
+        <w:t xml:space="preserve">s. Afin de mieux </w:t>
+      </w:r>
+      <w:r>
+        <w:t xml:space="preserve">les </w:t>
+      </w:r>
+      <w:r>
+        <w:t xml:space="preserve">servir et d’améliorer sa méthode d’enseignement, un bon suivi de leur apprentissage est indispensable. </w:t>
       </w:r>
       <w:r>
         <w:t>Tournesol</w:t>
       </w:r>
       <w:r>
-        <w:t xml:space="preserve"> décide de créer, chaque semaine, des questionnaires pour évaluer la compréhension des étudiants.</w:t>
+        <w:t xml:space="preserve"> décide de </w:t>
+      </w:r>
+      <w:r>
+        <w:t>réaliser des sondages pour chacune des séances de cours afin d</w:t>
+      </w:r>
+      <w:r>
+        <w:t>’</w:t>
+      </w:r>
+      <w:r>
+        <w:t xml:space="preserve">évaluer la compréhension des </w:t>
+      </w:r>
+      <w:r>
+        <w:t>personnes étudiantes</w:t>
+      </w:r>
+      <w:r>
+        <w:t>.</w:t>
       </w:r>
     </w:p>
     <w:p>
@@ -2468,13 +2510,7 @@
         <w:t xml:space="preserve"> </w:t>
       </w:r>
       <w:r>
-        <w:t>de</w:t>
-      </w:r>
-      <w:r>
-        <w:t>s</w:t>
-      </w:r>
-      <w:r>
-        <w:t xml:space="preserve"> étudiants</w:t>
+        <w:t>de la personne répondante</w:t>
       </w:r>
       <w:r>
         <w:rPr>
@@ -2537,7 +2573,19 @@
         <w:t>u nombre de</w:t>
       </w:r>
       <w:r>
-        <w:t xml:space="preserve"> répondants</w:t>
+        <w:t xml:space="preserve"> </w:t>
+      </w:r>
+      <w:r>
+        <w:t xml:space="preserve">personnes </w:t>
+      </w:r>
+      <w:r>
+        <w:t>répondant</w:t>
+      </w:r>
+      <w:r>
+        <w:t>e</w:t>
+      </w:r>
+      <w:r>
+        <w:t>s</w:t>
       </w:r>
       <w:r>
         <w:t xml:space="preserve"> semaine après semaine</w:t>
@@ -2597,7 +2645,13 @@
         <w:t>r</w:t>
       </w:r>
       <w:r>
-        <w:t xml:space="preserve"> les étudiants dépendent de la formation antérieure</w:t>
+        <w:t xml:space="preserve"> les </w:t>
+      </w:r>
+      <w:r>
+        <w:t>personnes répondantes</w:t>
+      </w:r>
+      <w:r>
+        <w:t xml:space="preserve"> dépendent de la formation antérieure</w:t>
       </w:r>
       <w:r>
         <w:rPr>
@@ -2693,16 +2747,22 @@
         <w:ind w:left="720"/>
       </w:pPr>
       <w:r>
-        <w:t xml:space="preserve">Un </w:t>
-      </w:r>
-      <w:r>
-        <w:t>répondant (un étudiant)</w:t>
+        <w:t>Un</w:t>
+      </w:r>
+      <w:r>
+        <w:t>e personne étudiante</w:t>
       </w:r>
       <w:r>
         <w:t xml:space="preserve"> </w:t>
       </w:r>
       <w:r>
-        <w:t xml:space="preserve">est inscrit à un programme d’étude et </w:t>
+        <w:t>est inscrit</w:t>
+      </w:r>
+      <w:r>
+        <w:t>e</w:t>
+      </w:r>
+      <w:r>
+        <w:t xml:space="preserve"> à un programme d’étude et </w:t>
       </w:r>
       <w:r>
         <w:t>possède une matricule unique, un courriel.</w:t>
@@ -2899,7 +2959,16 @@
         <w:t>», qu</w:t>
       </w:r>
       <w:r>
-        <w:t>i est spécifié par le répondant</w:t>
+        <w:t>i est spécifié par l</w:t>
+      </w:r>
+      <w:r>
+        <w:t>a personne</w:t>
+      </w:r>
+      <w:r>
+        <w:t xml:space="preserve"> répondant</w:t>
+      </w:r>
+      <w:r>
+        <w:t>e</w:t>
       </w:r>
       <w:r>
         <w:t>.</w:t>
@@ -2928,7 +2997,13 @@
         <w:ind w:left="720"/>
       </w:pPr>
       <w:r>
-        <w:t>Chaque répondant répond à un et un seul formulaire.</w:t>
+        <w:t xml:space="preserve">Chaque </w:t>
+      </w:r>
+      <w:r>
+        <w:t>personne répondante</w:t>
+      </w:r>
+      <w:r>
+        <w:t xml:space="preserve"> répond à un et un seul formulaire.</w:t>
       </w:r>
     </w:p>
     <w:p>
@@ -3058,6 +3133,254 @@
     </w:p>
     <w:p>
       <w:pPr>
+        <w:pStyle w:val="Annotationauteur"/>
+      </w:pPr>
+      <w:r>
+        <w:t>Quelle est la différence entre «</w:t>
+      </w:r>
+      <w:r>
+        <w:rPr>
+          <w:rFonts w:ascii="Times New Roman" w:hAnsi="Times New Roman" w:cs="Times New Roman"/>
+        </w:rPr>
+        <w:t> </w:t>
+      </w:r>
+      <w:r>
+        <w:t>personne répondante</w:t>
+      </w:r>
+      <w:r>
+        <w:rPr>
+          <w:rFonts w:ascii="Times New Roman" w:hAnsi="Times New Roman" w:cs="Times New Roman"/>
+        </w:rPr>
+        <w:t> </w:t>
+      </w:r>
+      <w:r>
+        <w:t>», «</w:t>
+      </w:r>
+      <w:r>
+        <w:rPr>
+          <w:rFonts w:ascii="Times New Roman" w:hAnsi="Times New Roman" w:cs="Times New Roman"/>
+        </w:rPr>
+        <w:t> </w:t>
+      </w:r>
+      <w:r>
+        <w:t>répondant</w:t>
+      </w:r>
+      <w:r>
+        <w:rPr>
+          <w:rFonts w:ascii="Times New Roman" w:hAnsi="Times New Roman" w:cs="Times New Roman"/>
+        </w:rPr>
+        <w:t> </w:t>
+      </w:r>
+      <w:r>
+        <w:t>» et «</w:t>
+      </w:r>
+      <w:r>
+        <w:rPr>
+          <w:rFonts w:ascii="Times New Roman" w:hAnsi="Times New Roman" w:cs="Times New Roman"/>
+        </w:rPr>
+        <w:t> </w:t>
+      </w:r>
+      <w:r>
+        <w:t>Répondant</w:t>
+      </w:r>
+      <w:r>
+        <w:rPr>
+          <w:rFonts w:ascii="Times New Roman" w:hAnsi="Times New Roman" w:cs="Times New Roman"/>
+        </w:rPr>
+        <w:t> </w:t>
+      </w:r>
+      <w:r>
+        <w:t>»</w:t>
+      </w:r>
+      <w:r>
+        <w:rPr>
+          <w:rFonts w:ascii="Times New Roman" w:hAnsi="Times New Roman" w:cs="Times New Roman"/>
+        </w:rPr>
+        <w:t> </w:t>
+      </w:r>
+      <w:r>
+        <w:t xml:space="preserve">? </w:t>
+      </w:r>
+      <w:r>
+        <w:t>Le «</w:t>
+      </w:r>
+      <w:r>
+        <w:rPr>
+          <w:rFonts w:ascii="Times New Roman" w:hAnsi="Times New Roman" w:cs="Times New Roman"/>
+        </w:rPr>
+        <w:t> </w:t>
+      </w:r>
+      <w:r>
+        <w:t>répondant</w:t>
+      </w:r>
+      <w:r>
+        <w:rPr>
+          <w:rFonts w:ascii="Times New Roman" w:hAnsi="Times New Roman" w:cs="Times New Roman"/>
+        </w:rPr>
+        <w:t> </w:t>
+      </w:r>
+      <w:r>
+        <w:t>» est l</w:t>
+      </w:r>
+      <w:r>
+        <w:t>’</w:t>
+      </w:r>
+      <w:r>
+        <w:t>identifiant choisi à la modélisation pour désigner l</w:t>
+      </w:r>
+      <w:r>
+        <w:t>’</w:t>
+      </w:r>
+      <w:r>
+        <w:t>entité informationnelle représentant l</w:t>
+      </w:r>
+      <w:r>
+        <w:t>’</w:t>
+      </w:r>
+      <w:r>
+        <w:t>entité réelle «</w:t>
+      </w:r>
+      <w:r>
+        <w:rPr>
+          <w:rFonts w:ascii="Times New Roman" w:hAnsi="Times New Roman" w:cs="Times New Roman"/>
+        </w:rPr>
+        <w:t> </w:t>
+      </w:r>
+      <w:r>
+        <w:t>personne répondante</w:t>
+      </w:r>
+      <w:r>
+        <w:rPr>
+          <w:rFonts w:ascii="Times New Roman" w:hAnsi="Times New Roman" w:cs="Times New Roman"/>
+        </w:rPr>
+        <w:t> </w:t>
+      </w:r>
+      <w:r>
+        <w:t>». Par convention, la classe (l</w:t>
+      </w:r>
+      <w:r>
+        <w:t>’</w:t>
+      </w:r>
+      <w:r>
+        <w:t>ensemble) de tous les «</w:t>
+      </w:r>
+      <w:r>
+        <w:rPr>
+          <w:rFonts w:ascii="Times New Roman" w:hAnsi="Times New Roman" w:cs="Times New Roman"/>
+        </w:rPr>
+        <w:t> </w:t>
+      </w:r>
+      <w:r>
+        <w:t>répondant</w:t>
+      </w:r>
+      <w:r>
+        <w:rPr>
+          <w:rFonts w:ascii="Times New Roman" w:hAnsi="Times New Roman" w:cs="Times New Roman"/>
+        </w:rPr>
+        <w:t> </w:t>
+      </w:r>
+      <w:r>
+        <w:t>» est identifiée par l</w:t>
+      </w:r>
+      <w:r>
+        <w:t>’</w:t>
+      </w:r>
+      <w:r>
+        <w:t>identifiant obtenu en mettant la première lettre de l</w:t>
+      </w:r>
+      <w:r>
+        <w:t>’</w:t>
+      </w:r>
+      <w:r>
+        <w:t>identifiant de l</w:t>
+      </w:r>
+      <w:r>
+        <w:t>’</w:t>
+      </w:r>
+      <w:r>
+        <w:t>entité informationnelle en majuscule, donc «</w:t>
+      </w:r>
+      <w:r>
+        <w:rPr>
+          <w:rFonts w:ascii="Times New Roman" w:hAnsi="Times New Roman" w:cs="Times New Roman"/>
+        </w:rPr>
+        <w:t> </w:t>
+      </w:r>
+      <w:r>
+        <w:t>Répondant</w:t>
+      </w:r>
+      <w:r>
+        <w:rPr>
+          <w:rFonts w:ascii="Times New Roman" w:hAnsi="Times New Roman" w:cs="Times New Roman"/>
+        </w:rPr>
+        <w:t> </w:t>
+      </w:r>
+      <w:r>
+        <w:t xml:space="preserve">». Au moment de </w:t>
+      </w:r>
+      <w:r>
+        <w:t>transcrire</w:t>
+      </w:r>
+      <w:r>
+        <w:t xml:space="preserve"> </w:t>
+      </w:r>
+      <w:r>
+        <w:t xml:space="preserve">les identifiants d'entité et de classe </w:t>
+      </w:r>
+      <w:r>
+        <w:t xml:space="preserve">dans un langage informatique, il est fréquent de limiter </w:t>
+      </w:r>
+      <w:r>
+        <w:t xml:space="preserve">les symboles </w:t>
+      </w:r>
+      <w:r>
+        <w:t xml:space="preserve">utilisable </w:t>
+      </w:r>
+      <w:r>
+        <w:t>aux seules lettres latines non accentuées et aux chiffres arabes, le premier symbole devant être une lettre. Plus formellement</w:t>
+      </w:r>
+      <w:r>
+        <w:rPr>
+          <w:rFonts w:ascii="Times New Roman" w:hAnsi="Times New Roman" w:cs="Times New Roman"/>
+        </w:rPr>
+        <w:t> </w:t>
+      </w:r>
+      <w:r>
+        <w:t>: [a-zA-Z][</w:t>
+      </w:r>
+      <w:r>
+        <w:t>a-zA-Z</w:t>
+      </w:r>
+      <w:r>
+        <w:t>0-9]*.</w:t>
+      </w:r>
+      <w:r>
+        <w:t xml:space="preserve"> Certains langages, dont SQL, permettent toutefois</w:t>
+      </w:r>
+      <w:r>
+        <w:t xml:space="preserve"> d'utiliser les lettres latines accentuées ainsique le tiret bas «</w:t>
+      </w:r>
+      <w:r>
+        <w:rPr>
+          <w:rFonts w:ascii="Times New Roman" w:hAnsi="Times New Roman" w:cs="Times New Roman"/>
+        </w:rPr>
+        <w:t> </w:t>
+      </w:r>
+      <w:r>
+        <w:t>_</w:t>
+      </w:r>
+      <w:r>
+        <w:rPr>
+          <w:rFonts w:ascii="Times New Roman" w:hAnsi="Times New Roman" w:cs="Times New Roman"/>
+        </w:rPr>
+        <w:t> </w:t>
+      </w:r>
+      <w:r>
+        <w:t>»</w:t>
+      </w:r>
+    </w:p>
+    <w:p>
+      <w:pPr>
         <w:pStyle w:val="Corpsdetexte"/>
       </w:pPr>
       <w:r>
@@ -3482,7 +3805,16 @@
         <w:t>’</w:t>
       </w:r>
       <w:r>
-        <w:t>assocation</w:t>
+        <w:t>assoc</w:t>
+      </w:r>
+      <w:r>
+        <w:t>i</w:t>
+      </w:r>
+      <w:r>
+        <w:t>ation</w:t>
+      </w:r>
+      <w:r>
+        <w:t>)</w:t>
       </w:r>
       <w:r>
         <w:t>.</w:t>
@@ -3535,7 +3867,11 @@
         <w:t xml:space="preserve"> le type </w:t>
       </w:r>
       <w:r>
-        <w:t>de dérivation</w:t>
+        <w:t xml:space="preserve">de </w:t>
+      </w:r>
+      <w:r>
+        <w:lastRenderedPageBreak/>
+        <w:t>dérivation</w:t>
       </w:r>
       <w:r>
         <w:t> </w:t>
@@ -3603,10 +3939,39 @@
     </w:p>
     <w:p>
       <w:pPr>
+        <w:pStyle w:val="Annotationauteur"/>
+      </w:pPr>
+      <w:r>
+        <w:rPr>
+          <w:b/>
+          <w:bCs/>
+        </w:rPr>
+        <w:t>Exercice</w:t>
+      </w:r>
+      <w:r>
+        <w:rPr>
+          <w:rFonts w:ascii="Times New Roman" w:hAnsi="Times New Roman" w:cs="Times New Roman"/>
+        </w:rPr>
+        <w:t> </w:t>
+      </w:r>
+      <w:r>
+        <w:t xml:space="preserve">: décrire la notation Merise, puis l'utiliser afin de reproduire les deux diagrammes </w:t>
+      </w:r>
+      <w:r>
+        <w:t>suivant</w:t>
+      </w:r>
+      <w:r>
+        <w:t>s</w:t>
+      </w:r>
+      <w:r>
+        <w:t>.</w:t>
+      </w:r>
+    </w:p>
+    <w:p>
+      <w:pPr>
         <w:pStyle w:val="Sous-titre"/>
       </w:pPr>
       <w:r>
-        <w:lastRenderedPageBreak/>
         <w:t>Diagramme</w:t>
       </w:r>
       <w:r>
@@ -4380,6 +4745,9 @@
         <w:t>Compléter la liste</w:t>
       </w:r>
       <w:r>
+        <w:t xml:space="preserve"> des contrantes</w:t>
+      </w:r>
+      <w:r>
         <w:rPr>
           <w:rFonts w:ascii="Times New Roman" w:hAnsi="Times New Roman" w:cs="Times New Roman"/>
         </w:rPr>
@@ -4466,10 +4834,28 @@
         <w:t>e</w:t>
       </w:r>
       <w:r>
-        <w:t xml:space="preserve"> sous une forme différente (tabulaire, prédicative, textuelle). Usuellement, une seule est utilisée, elle est souvent prescrite par les standards </w:t>
-      </w:r>
-      <w:r>
-        <w:t>convenus par les parties prenantes</w:t>
+        <w:t xml:space="preserve"> sous une forme différente (tabulaire, prédicative, textuelle). Usuellement, une seule</w:t>
+      </w:r>
+      <w:r>
+        <w:t xml:space="preserve"> frome</w:t>
+      </w:r>
+      <w:r>
+        <w:t xml:space="preserve"> est utilisée</w:t>
+      </w:r>
+      <w:r>
+        <w:t xml:space="preserve"> pour l'ensemble du document</w:t>
+      </w:r>
+      <w:r>
+        <w:t xml:space="preserve">, elle est souvent prescrite par les standards </w:t>
+      </w:r>
+      <w:r>
+        <w:t xml:space="preserve">convenus </w:t>
+      </w:r>
+      <w:r>
+        <w:t>avec</w:t>
+      </w:r>
+      <w:r>
+        <w:t xml:space="preserve"> les parties prenantes</w:t>
       </w:r>
       <w:r>
         <w:t>.</w:t>
@@ -4905,7 +5291,7 @@
           <w:iCs/>
           <w:lang w:val="fr-CA"/>
         </w:rPr>
-        <w:t>Le répondant dont le matricule est "matricule" porte le nom "nom", le</w:t>
+        <w:t xml:space="preserve">Le répondant </w:t>
       </w:r>
       <w:r>
         <w:rPr>
@@ -4913,7 +5299,7 @@
           <w:iCs/>
           <w:lang w:val="fr-CA"/>
         </w:rPr>
-        <w:t xml:space="preserve"> </w:t>
+        <w:t>identifié par</w:t>
       </w:r>
       <w:r>
         <w:rPr>
@@ -4921,7 +5307,7 @@
           <w:iCs/>
           <w:lang w:val="fr-CA"/>
         </w:rPr>
-        <w:t>prénom "prenom" et peut être joint à l’adresse de courriel "courriel".</w:t>
+        <w:t xml:space="preserve"> le matricule est "matricule" porte le nom "nom", le</w:t>
       </w:r>
       <w:r>
         <w:rPr>
@@ -4929,7 +5315,39 @@
           <w:iCs/>
           <w:lang w:val="fr-CA"/>
         </w:rPr>
-        <w:t xml:space="preserve"> Il est inscrit au programme "programme". Il est né de "ddn".</w:t>
+        <w:t xml:space="preserve"> </w:t>
+      </w:r>
+      <w:r>
+        <w:rPr>
+          <w:i/>
+          <w:iCs/>
+          <w:lang w:val="fr-CA"/>
+        </w:rPr>
+        <w:t>prénom "prenom" et peut être joint à l’adresse de courriel "courriel".</w:t>
+      </w:r>
+      <w:r>
+        <w:rPr>
+          <w:i/>
+          <w:iCs/>
+          <w:lang w:val="fr-CA"/>
+        </w:rPr>
+        <w:t xml:space="preserve"> Il est inscrit au programme "programme". Il est né </w:t>
+      </w:r>
+      <w:r>
+        <w:rPr>
+          <w:i/>
+          <w:iCs/>
+          <w:lang w:val="fr-CA"/>
+        </w:rPr>
+        <w:t>l</w:t>
+      </w:r>
+      <w:r>
+        <w:rPr>
+          <w:i/>
+          <w:iCs/>
+          <w:lang w:val="fr-CA"/>
+        </w:rPr>
+        <w:t>e "ddn".</w:t>
       </w:r>
     </w:p>
     <w:tbl>
@@ -7861,7 +8279,31 @@
         </w:numPr>
       </w:pPr>
       <w:r>
-        <w:t>Matricule : identifiant du Répondant composé de huit chiffres.</w:t>
+        <w:t>Matricule : identifiant du Répondant composé de huit chiffres</w:t>
+      </w:r>
+      <w:r>
+        <w:t>, attribué par l</w:t>
+      </w:r>
+      <w:r>
+        <w:t>’</w:t>
+      </w:r>
+      <w:r>
+        <w:t>institution d</w:t>
+      </w:r>
+      <w:r>
+        <w:t>’</w:t>
+      </w:r>
+      <w:r>
+        <w:t>enseignement au moment de l</w:t>
+      </w:r>
+      <w:r>
+        <w:t>’</w:t>
+      </w:r>
+      <w:r>
+        <w:t>admission du répondant</w:t>
+      </w:r>
+      <w:r>
+        <w:t>.</w:t>
       </w:r>
     </w:p>
     <w:p>
@@ -15502,7 +15944,7 @@
 </file>
 
 <file path=customXml/itemProps1.xml><?xml version="1.0" encoding="utf-8"?>
-<ds:datastoreItem xmlns:ds="http://schemas.openxmlformats.org/officeDocument/2006/customXml" ds:itemID="{822352CE-36C9-1347-9745-D40101211858}">
+<ds:datastoreItem xmlns:ds="http://schemas.openxmlformats.org/officeDocument/2006/customXml" ds:itemID="{E1993A5D-C26B-544D-B935-B5CACB984457}">
   <ds:schemaRefs>
     <ds:schemaRef ds:uri="http://schemas.openxmlformats.org/officeDocument/2006/bibliography"/>
   </ds:schemaRefs>
@@ -15518,7 +15960,7 @@
 </file>
 
 <file path=customXml/itemProps3.xml><?xml version="1.0" encoding="utf-8"?>
-<ds:datastoreItem xmlns:ds="http://schemas.openxmlformats.org/officeDocument/2006/customXml" ds:itemID="{E1993A5D-C26B-544D-B935-B5CACB984457}">
+<ds:datastoreItem xmlns:ds="http://schemas.openxmlformats.org/officeDocument/2006/customXml" ds:itemID="{822352CE-36C9-1347-9745-D40101211858}">
   <ds:schemaRefs>
     <ds:schemaRef ds:uri="http://schemas.openxmlformats.org/officeDocument/2006/bibliography"/>
   </ds:schemaRefs>

</xml_diff>

<commit_message>
Mise à jour du dimanche
Revue et  nettoyage des documents.
Correction de coquilles
Ajout du FAQ général et de celui du TS.
</commit_message>
<xml_diff>
--- a/Exemples/Sondage/Sondage_AMC.docx
+++ b/Exemples/Sondage/Sondage_AMC.docx
@@ -149,6 +149,24 @@
         <w:br/>
       </w:r>
       <w:r>
+        <w:fldChar w:fldCharType="begin"/>
+      </w:r>
+      <w:r>
+        <w:instrText xml:space="preserve"> SUBJECT \* MERGEFORMAT </w:instrText>
+      </w:r>
+      <w:r>
+        <w:fldChar w:fldCharType="separate"/>
+      </w:r>
+      <w:r>
+        <w:t>AMC</w:t>
+      </w:r>
+      <w:r>
+        <w:fldChar w:fldCharType="end"/>
+      </w:r>
+      <w:r>
+        <w:br/>
+      </w:r>
+      <w:r>
         <w:t xml:space="preserve">(ébauche d’analyse du </w:t>
       </w:r>
       <w:r>
@@ -157,15 +175,11 @@
       <w:r>
         <w:t>)</w:t>
       </w:r>
-      <w:r>
-        <w:fldChar w:fldCharType="begin"/>
-      </w:r>
-      <w:r>
-        <w:instrText xml:space="preserve"> SUBJECT \* MERGEFORMAT </w:instrText>
-      </w:r>
-      <w:r>
-        <w:fldChar w:fldCharType="end"/>
-      </w:r>
+      <w:fldSimple w:instr=" SUBJECT \* MERGEFORMAT ">
+        <w:r>
+          <w:t>AMC</w:t>
+        </w:r>
+      </w:fldSimple>
     </w:p>
     <w:p>
       <w:r>
@@ -402,7 +416,7 @@
         <w:fldChar w:fldCharType="begin"/>
       </w:r>
       <w:r>
-        <w:instrText xml:space="preserve"> PAGEREF _Toc167306699 \h </w:instrText>
+        <w:instrText xml:space="preserve"> PAGEREF _Toc198447575 \h </w:instrText>
       </w:r>
       <w:r>
         <w:fldChar w:fldCharType="separate"/>
@@ -436,7 +450,7 @@
         <w:fldChar w:fldCharType="begin"/>
       </w:r>
       <w:r>
-        <w:instrText xml:space="preserve"> PAGEREF _Toc167306700 \h </w:instrText>
+        <w:instrText xml:space="preserve"> PAGEREF _Toc198447576 \h </w:instrText>
       </w:r>
       <w:r>
         <w:fldChar w:fldCharType="separate"/>
@@ -470,7 +484,7 @@
         <w:fldChar w:fldCharType="begin"/>
       </w:r>
       <w:r>
-        <w:instrText xml:space="preserve"> PAGEREF _Toc167306701 \h </w:instrText>
+        <w:instrText xml:space="preserve"> PAGEREF _Toc198447577 \h </w:instrText>
       </w:r>
       <w:r>
         <w:fldChar w:fldCharType="separate"/>
@@ -521,7 +535,7 @@
         <w:fldChar w:fldCharType="begin"/>
       </w:r>
       <w:r>
-        <w:instrText xml:space="preserve"> PAGEREF _Toc167306702 \h </w:instrText>
+        <w:instrText xml:space="preserve"> PAGEREF _Toc198447578 \h </w:instrText>
       </w:r>
       <w:r>
         <w:fldChar w:fldCharType="separate"/>
@@ -572,7 +586,7 @@
         <w:fldChar w:fldCharType="begin"/>
       </w:r>
       <w:r>
-        <w:instrText xml:space="preserve"> PAGEREF _Toc167306703 \h </w:instrText>
+        <w:instrText xml:space="preserve"> PAGEREF _Toc198447579 \h </w:instrText>
       </w:r>
       <w:r>
         <w:fldChar w:fldCharType="separate"/>
@@ -623,7 +637,7 @@
         <w:fldChar w:fldCharType="begin"/>
       </w:r>
       <w:r>
-        <w:instrText xml:space="preserve"> PAGEREF _Toc167306704 \h </w:instrText>
+        <w:instrText xml:space="preserve"> PAGEREF _Toc198447580 \h </w:instrText>
       </w:r>
       <w:r>
         <w:fldChar w:fldCharType="separate"/>
@@ -674,7 +688,7 @@
         <w:fldChar w:fldCharType="begin"/>
       </w:r>
       <w:r>
-        <w:instrText xml:space="preserve"> PAGEREF _Toc167306705 \h </w:instrText>
+        <w:instrText xml:space="preserve"> PAGEREF _Toc198447581 \h </w:instrText>
       </w:r>
       <w:r>
         <w:fldChar w:fldCharType="separate"/>
@@ -725,7 +739,7 @@
         <w:fldChar w:fldCharType="begin"/>
       </w:r>
       <w:r>
-        <w:instrText xml:space="preserve"> PAGEREF _Toc167306706 \h </w:instrText>
+        <w:instrText xml:space="preserve"> PAGEREF _Toc198447582 \h </w:instrText>
       </w:r>
       <w:r>
         <w:fldChar w:fldCharType="separate"/>
@@ -776,7 +790,7 @@
         <w:fldChar w:fldCharType="begin"/>
       </w:r>
       <w:r>
-        <w:instrText xml:space="preserve"> PAGEREF _Toc167306707 \h </w:instrText>
+        <w:instrText xml:space="preserve"> PAGEREF _Toc198447583 \h </w:instrText>
       </w:r>
       <w:r>
         <w:fldChar w:fldCharType="separate"/>
@@ -827,7 +841,7 @@
         <w:fldChar w:fldCharType="begin"/>
       </w:r>
       <w:r>
-        <w:instrText xml:space="preserve"> PAGEREF _Toc167306708 \h </w:instrText>
+        <w:instrText xml:space="preserve"> PAGEREF _Toc198447584 \h </w:instrText>
       </w:r>
       <w:r>
         <w:fldChar w:fldCharType="separate"/>
@@ -878,7 +892,7 @@
         <w:fldChar w:fldCharType="begin"/>
       </w:r>
       <w:r>
-        <w:instrText xml:space="preserve"> PAGEREF _Toc167306709 \h </w:instrText>
+        <w:instrText xml:space="preserve"> PAGEREF _Toc198447585 \h </w:instrText>
       </w:r>
       <w:r>
         <w:fldChar w:fldCharType="separate"/>
@@ -920,7 +934,7 @@
         <w:tab/>
       </w:r>
       <w:r>
-        <w:t>Types</w:t>
+        <w:t>Associations</w:t>
       </w:r>
       <w:r>
         <w:tab/>
@@ -929,13 +943,13 @@
         <w:fldChar w:fldCharType="begin"/>
       </w:r>
       <w:r>
-        <w:instrText xml:space="preserve"> PAGEREF _Toc167306710 \h </w:instrText>
+        <w:instrText xml:space="preserve"> PAGEREF _Toc198447586 \h </w:instrText>
       </w:r>
       <w:r>
         <w:fldChar w:fldCharType="separate"/>
       </w:r>
       <w:r>
-        <w:t>8</w:t>
+        <w:t>9</w:t>
       </w:r>
       <w:r>
         <w:fldChar w:fldCharType="end"/>
@@ -943,9 +957,9 @@
     </w:p>
     <w:p>
       <w:pPr>
-        <w:pStyle w:val="TM1"/>
+        <w:pStyle w:val="TM2"/>
         <w:tabs>
-          <w:tab w:val="left" w:pos="840"/>
+          <w:tab w:val="left" w:pos="1351"/>
         </w:tabs>
         <w:rPr>
           <w:rFonts w:eastAsiaTheme="minorEastAsia" w:cstheme="minorBidi"/>
@@ -957,7 +971,7 @@
         </w:rPr>
       </w:pPr>
       <w:r>
-        <w:t>4</w:t>
+        <w:t>3.3</w:t>
       </w:r>
       <w:r>
         <w:rPr>
@@ -971,6 +985,57 @@
         <w:tab/>
       </w:r>
       <w:r>
+        <w:t>Types</w:t>
+      </w:r>
+      <w:r>
+        <w:tab/>
+      </w:r>
+      <w:r>
+        <w:fldChar w:fldCharType="begin"/>
+      </w:r>
+      <w:r>
+        <w:instrText xml:space="preserve"> PAGEREF _Toc198447587 \h </w:instrText>
+      </w:r>
+      <w:r>
+        <w:fldChar w:fldCharType="separate"/>
+      </w:r>
+      <w:r>
+        <w:t>9</w:t>
+      </w:r>
+      <w:r>
+        <w:fldChar w:fldCharType="end"/>
+      </w:r>
+    </w:p>
+    <w:p>
+      <w:pPr>
+        <w:pStyle w:val="TM1"/>
+        <w:tabs>
+          <w:tab w:val="left" w:pos="840"/>
+        </w:tabs>
+        <w:rPr>
+          <w:rFonts w:eastAsiaTheme="minorEastAsia" w:cstheme="minorBidi"/>
+          <w:kern w:val="2"/>
+          <w:sz w:val="24"/>
+          <w:szCs w:val="24"/>
+          <w:lang w:val="fr-CA" w:eastAsia="fr-CA"/>
+          <w14:ligatures w14:val="standardContextual"/>
+        </w:rPr>
+      </w:pPr>
+      <w:r>
+        <w:t>4</w:t>
+      </w:r>
+      <w:r>
+        <w:rPr>
+          <w:rFonts w:eastAsiaTheme="minorEastAsia" w:cstheme="minorBidi"/>
+          <w:kern w:val="2"/>
+          <w:sz w:val="24"/>
+          <w:szCs w:val="24"/>
+          <w:lang w:val="fr-CA" w:eastAsia="fr-CA"/>
+          <w14:ligatures w14:val="standardContextual"/>
+        </w:rPr>
+        <w:tab/>
+      </w:r>
+      <w:r>
         <w:t>Prolongements possibles</w:t>
       </w:r>
       <w:r>
@@ -980,13 +1045,13 @@
         <w:fldChar w:fldCharType="begin"/>
       </w:r>
       <w:r>
-        <w:instrText xml:space="preserve"> PAGEREF _Toc167306711 \h </w:instrText>
+        <w:instrText xml:space="preserve"> PAGEREF _Toc198447588 \h </w:instrText>
       </w:r>
       <w:r>
         <w:fldChar w:fldCharType="separate"/>
       </w:r>
       <w:r>
-        <w:t>9</w:t>
+        <w:t>10</w:t>
       </w:r>
       <w:r>
         <w:fldChar w:fldCharType="end"/>
@@ -1007,15 +1072,15 @@
         <w:pageBreakBefore/>
       </w:pPr>
       <w:bookmarkStart w:id="2" w:name="_Toc26793982"/>
-      <w:bookmarkStart w:id="3" w:name="_Toc167306699"/>
-      <w:bookmarkStart w:id="4" w:name="OLE_LINK31"/>
-      <w:bookmarkStart w:id="5" w:name="OLE_LINK32"/>
+      <w:bookmarkStart w:id="3" w:name="OLE_LINK31"/>
+      <w:bookmarkStart w:id="4" w:name="OLE_LINK32"/>
+      <w:bookmarkStart w:id="5" w:name="_Toc198447575"/>
       <w:r>
         <w:lastRenderedPageBreak/>
         <w:t>Sommaire</w:t>
       </w:r>
       <w:bookmarkEnd w:id="2"/>
-      <w:bookmarkEnd w:id="3"/>
+      <w:bookmarkEnd w:id="5"/>
     </w:p>
     <w:p>
       <w:pPr>
@@ -1060,13 +1125,7 @@
       </w:r>
       <w:fldSimple w:instr=" DOCPROPERTY &quot;Projet&quot; \* MERGEFORMAT ">
         <w:r>
-          <w:t>Modélisation, conc</w:t>
-        </w:r>
-        <w:r>
-          <w:t>ep</w:t>
-        </w:r>
-        <w:r>
-          <w:t>tion et exploitation de données</w:t>
+          <w:t>Modélisation, conception et exploitation de données</w:t>
         </w:r>
       </w:fldSimple>
       <w:bookmarkEnd w:id="9"/>
@@ -1426,9 +1485,9 @@
         <w:pStyle w:val="Titre1nonnumrot"/>
       </w:pPr>
       <w:bookmarkStart w:id="15" w:name="_Toc26793983"/>
-      <w:bookmarkStart w:id="16" w:name="_Toc167306700"/>
+      <w:bookmarkStart w:id="16" w:name="_Toc198447576"/>
+      <w:bookmarkEnd w:id="3"/>
       <w:bookmarkEnd w:id="4"/>
-      <w:bookmarkEnd w:id="5"/>
       <w:r>
         <w:t>Avertissement</w:t>
       </w:r>
@@ -1511,7 +1570,7 @@
         <w:pStyle w:val="Titre1nonnumrot"/>
       </w:pPr>
       <w:bookmarkStart w:id="17" w:name="_Toc26793984"/>
-      <w:bookmarkStart w:id="18" w:name="_Toc167306701"/>
+      <w:bookmarkStart w:id="18" w:name="_Toc198447577"/>
       <w:r>
         <w:t>Historique des révisions</w:t>
       </w:r>
@@ -2325,17 +2384,17 @@
         <w:spacing w:before="0"/>
       </w:pPr>
       <w:bookmarkStart w:id="19" w:name="_Toc86949266"/>
-      <w:bookmarkStart w:id="20" w:name="_Toc167306702"/>
-      <w:bookmarkStart w:id="21" w:name="_Toc227730013"/>
-      <w:bookmarkStart w:id="22" w:name="_Toc200159782"/>
-      <w:bookmarkStart w:id="23" w:name="_Toc339706209"/>
-      <w:bookmarkStart w:id="24" w:name="_Toc440324725"/>
+      <w:bookmarkStart w:id="20" w:name="_Toc227730013"/>
+      <w:bookmarkStart w:id="21" w:name="_Toc200159782"/>
+      <w:bookmarkStart w:id="22" w:name="_Toc339706209"/>
+      <w:bookmarkStart w:id="23" w:name="_Toc440324725"/>
+      <w:bookmarkStart w:id="24" w:name="_Toc198447578"/>
       <w:r>
         <w:lastRenderedPageBreak/>
         <w:t>Présentation</w:t>
       </w:r>
       <w:bookmarkEnd w:id="19"/>
-      <w:bookmarkEnd w:id="20"/>
+      <w:bookmarkEnd w:id="24"/>
     </w:p>
     <w:p>
       <w:pPr>
@@ -2410,7 +2469,7 @@
       <w:pPr>
         <w:pStyle w:val="Titre2"/>
       </w:pPr>
-      <w:bookmarkStart w:id="27" w:name="_Toc167306703"/>
+      <w:bookmarkStart w:id="27" w:name="_Toc198447579"/>
       <w:r>
         <w:t>Vision</w:t>
       </w:r>
@@ -3070,8 +3129,8 @@
         <w:pStyle w:val="Corpsdetexte"/>
       </w:pPr>
       <w:bookmarkStart w:id="28" w:name="_Toc167860661"/>
+      <w:bookmarkEnd w:id="20"/>
       <w:bookmarkEnd w:id="21"/>
-      <w:bookmarkEnd w:id="22"/>
       <w:r>
         <w:t>Tournesol imagine qu’il pourrait fournir une rétroaction automatisée sur la base des réponses aux questions en associant des commentaires pédagogiques à différentes réponses possibles et anticipées. En informaticien expérimenté, il décide toutefois de reporter cet ajout de fonctionnalités après la résolution du problème de base.</w:t>
       </w:r>
@@ -3080,7 +3139,7 @@
       <w:pPr>
         <w:pStyle w:val="Titre2"/>
       </w:pPr>
-      <w:bookmarkStart w:id="29" w:name="_Toc167306704"/>
+      <w:bookmarkStart w:id="29" w:name="_Toc198447580"/>
       <w:r>
         <w:lastRenderedPageBreak/>
         <w:t>Analyse sommaire</w:t>
@@ -3325,7 +3384,13 @@
         <w:t xml:space="preserve"> </w:t>
       </w:r>
       <w:r>
-        <w:t xml:space="preserve">les identifiants d'entité et de classe </w:t>
+        <w:t>les identifiants d</w:t>
+      </w:r>
+      <w:r>
+        <w:t>’</w:t>
+      </w:r>
+      <w:r>
+        <w:t xml:space="preserve">entité et de classe </w:t>
       </w:r>
       <w:r>
         <w:t xml:space="preserve">dans un langage informatique, il est fréquent de limiter </w:t>
@@ -3334,7 +3399,13 @@
         <w:t xml:space="preserve">les symboles </w:t>
       </w:r>
       <w:r>
-        <w:t xml:space="preserve">utilisable </w:t>
+        <w:t>utilisable</w:t>
+      </w:r>
+      <w:r>
+        <w:t>s</w:t>
+      </w:r>
+      <w:r>
+        <w:t xml:space="preserve"> </w:t>
       </w:r>
       <w:r>
         <w:t>aux seules lettres latines non accentuées et aux chiffres arabes, le premier symbole devant être une lettre. Plus formellement</w:t>
@@ -3346,19 +3417,25 @@
         <w:t> </w:t>
       </w:r>
       <w:r>
-        <w:t>: [a-zA-Z][</w:t>
-      </w:r>
-      <w:r>
-        <w:t>a-zA-Z</w:t>
-      </w:r>
-      <w:r>
-        <w:t>0-9]*.</w:t>
+        <w:t>: [a-zA-Z][a-zA-Z0-9]*.</w:t>
       </w:r>
       <w:r>
         <w:t xml:space="preserve"> Certains langages, dont SQL, permettent toutefois</w:t>
       </w:r>
       <w:r>
-        <w:t xml:space="preserve"> d'utiliser les lettres latines accentuées ainsique le tiret bas «</w:t>
+        <w:t xml:space="preserve"> d</w:t>
+      </w:r>
+      <w:r>
+        <w:t>’</w:t>
+      </w:r>
+      <w:r>
+        <w:t>utiliser les lettres latines accentuées ainsi</w:t>
+      </w:r>
+      <w:r>
+        <w:t xml:space="preserve"> </w:t>
+      </w:r>
+      <w:r>
+        <w:t>que le tiret bas «</w:t>
       </w:r>
       <w:r>
         <w:rPr>
@@ -3591,7 +3668,7 @@
         <w:pStyle w:val="Titre1"/>
       </w:pPr>
       <w:bookmarkStart w:id="30" w:name="_Toc86949270"/>
-      <w:bookmarkStart w:id="31" w:name="_Toc167306705"/>
+      <w:bookmarkStart w:id="31" w:name="_Toc198447581"/>
       <w:r>
         <w:t xml:space="preserve">Modélisation </w:t>
       </w:r>
@@ -3634,7 +3711,7 @@
       <w:pPr>
         <w:pStyle w:val="Titre2"/>
       </w:pPr>
-      <w:bookmarkStart w:id="32" w:name="_Toc167306706"/>
+      <w:bookmarkStart w:id="32" w:name="_Toc198447582"/>
       <w:r>
         <w:t>Schéma</w:t>
       </w:r>
@@ -3955,16 +4032,13 @@
         <w:t> </w:t>
       </w:r>
       <w:r>
-        <w:t xml:space="preserve">: décrire la notation Merise, puis l'utiliser afin de reproduire les deux diagrammes </w:t>
-      </w:r>
-      <w:r>
-        <w:t>suivant</w:t>
-      </w:r>
-      <w:r>
-        <w:t>s</w:t>
-      </w:r>
-      <w:r>
-        <w:t>.</w:t>
+        <w:t>: décrire la notation Merise, puis l</w:t>
+      </w:r>
+      <w:r>
+        <w:t>’</w:t>
+      </w:r>
+      <w:r>
+        <w:t>utiliser afin de reproduire les deux diagrammes suivants.</w:t>
       </w:r>
     </w:p>
     <w:p>
@@ -4402,7 +4476,6 @@
       <w:pPr>
         <w:pStyle w:val="Sous-titre"/>
       </w:pPr>
-      <w:bookmarkStart w:id="36" w:name="_Toc167306707"/>
       <w:r>
         <w:t>Notes d’exploration</w:t>
       </w:r>
@@ -4501,6 +4574,7 @@
       <w:pPr>
         <w:pStyle w:val="Titre2"/>
       </w:pPr>
+      <w:bookmarkStart w:id="36" w:name="_Toc198447583"/>
       <w:r>
         <w:t>Contraintes</w:t>
       </w:r>
@@ -4745,7 +4819,13 @@
         <w:t>Compléter la liste</w:t>
       </w:r>
       <w:r>
-        <w:t xml:space="preserve"> des contrantes</w:t>
+        <w:t xml:space="preserve"> des contra</w:t>
+      </w:r>
+      <w:r>
+        <w:t>i</w:t>
+      </w:r>
+      <w:r>
+        <w:t>ntes</w:t>
       </w:r>
       <w:r>
         <w:rPr>
@@ -4762,13 +4842,13 @@
         <w:pStyle w:val="Titre1"/>
       </w:pPr>
       <w:bookmarkStart w:id="43" w:name="_Toc86949269"/>
-      <w:bookmarkStart w:id="44" w:name="_Toc167306708"/>
-      <w:bookmarkStart w:id="45" w:name="_Toc86949272"/>
+      <w:bookmarkStart w:id="44" w:name="_Toc86949272"/>
+      <w:bookmarkStart w:id="45" w:name="_Toc198447584"/>
       <w:r>
         <w:t>Dictionnaire de données</w:t>
       </w:r>
       <w:bookmarkEnd w:id="43"/>
-      <w:bookmarkEnd w:id="44"/>
+      <w:bookmarkEnd w:id="45"/>
     </w:p>
     <w:p>
       <w:pPr>
@@ -4837,13 +4917,25 @@
         <w:t xml:space="preserve"> sous une forme différente (tabulaire, prédicative, textuelle). Usuellement, une seule</w:t>
       </w:r>
       <w:r>
-        <w:t xml:space="preserve"> frome</w:t>
+        <w:t xml:space="preserve"> f</w:t>
+      </w:r>
+      <w:r>
+        <w:t>or</w:t>
+      </w:r>
+      <w:r>
+        <w:t>me</w:t>
       </w:r>
       <w:r>
         <w:t xml:space="preserve"> est utilisée</w:t>
       </w:r>
       <w:r>
-        <w:t xml:space="preserve"> pour l'ensemble du document</w:t>
+        <w:t xml:space="preserve"> pour l</w:t>
+      </w:r>
+      <w:r>
+        <w:t>’</w:t>
+      </w:r>
+      <w:r>
+        <w:t>ensemble du document</w:t>
       </w:r>
       <w:r>
         <w:t xml:space="preserve">, elle est souvent prescrite par les standards </w:t>
@@ -4865,7 +4957,7 @@
       <w:pPr>
         <w:pStyle w:val="Titre2"/>
       </w:pPr>
-      <w:bookmarkStart w:id="46" w:name="_Toc167306709"/>
+      <w:bookmarkStart w:id="46" w:name="_Toc198447585"/>
       <w:r>
         <w:t>Entités et a</w:t>
       </w:r>
@@ -6670,6 +6762,14 @@
           <w:iCs/>
           <w:lang w:val="fr-CA"/>
         </w:rPr>
+        <w:t xml:space="preserve">par </w:t>
+      </w:r>
+      <w:r>
+        <w:rPr>
+          <w:i/>
+          <w:iCs/>
+          <w:lang w:val="fr-CA"/>
+        </w:rPr>
         <w:t>la paire formée de</w:t>
       </w:r>
       <w:r>
@@ -7723,11 +7823,12 @@
       <w:pPr>
         <w:pStyle w:val="Titre2"/>
       </w:pPr>
-      <w:bookmarkStart w:id="50" w:name="_Toc167306710"/>
+      <w:bookmarkStart w:id="50" w:name="_Toc198447586"/>
       <w:bookmarkEnd w:id="49"/>
       <w:r>
         <w:t>Associations</w:t>
       </w:r>
+      <w:bookmarkEnd w:id="50"/>
     </w:p>
     <w:p>
       <w:pPr>
@@ -8139,10 +8240,11 @@
       <w:pPr>
         <w:pStyle w:val="Titre2"/>
       </w:pPr>
+      <w:bookmarkStart w:id="51" w:name="_Toc198447587"/>
       <w:r>
         <w:t>Types</w:t>
       </w:r>
-      <w:bookmarkEnd w:id="50"/>
+      <w:bookmarkEnd w:id="51"/>
     </w:p>
     <w:p>
       <w:pPr>
@@ -8482,12 +8584,12 @@
       <w:pPr>
         <w:pStyle w:val="Titre1"/>
       </w:pPr>
-      <w:bookmarkStart w:id="51" w:name="_Toc167306711"/>
+      <w:bookmarkStart w:id="52" w:name="_Toc198447588"/>
       <w:r>
         <w:t>Prolongements possibles</w:t>
       </w:r>
-      <w:bookmarkEnd w:id="45"/>
-      <w:bookmarkEnd w:id="51"/>
+      <w:bookmarkEnd w:id="44"/>
+      <w:bookmarkEnd w:id="52"/>
     </w:p>
     <w:p>
       <w:pPr>
@@ -8611,8 +8713,8 @@
         <w:t>…</w:t>
       </w:r>
     </w:p>
+    <w:bookmarkEnd w:id="22"/>
     <w:bookmarkEnd w:id="23"/>
-    <w:bookmarkEnd w:id="24"/>
     <w:bookmarkEnd w:id="28"/>
     <w:p>
       <w:pPr>
@@ -8694,12 +8796,8 @@
       </w:r>
     </w:p>
     <w:sectPr>
-      <w:headerReference w:type="even" r:id="rId14"/>
-      <w:headerReference w:type="default" r:id="rId15"/>
-      <w:footerReference w:type="even" r:id="rId16"/>
-      <w:footerReference w:type="default" r:id="rId17"/>
-      <w:headerReference w:type="first" r:id="rId18"/>
-      <w:footerReference w:type="first" r:id="rId19"/>
+      <w:footerReference w:type="default" r:id="rId14"/>
+      <w:footerReference w:type="first" r:id="rId15"/>
       <w:type w:val="continuous"/>
       <w:pgSz w:w="12242" w:h="15842" w:code="119"/>
       <w:pgMar w:top="1276" w:right="958" w:bottom="958" w:left="958" w:header="567" w:footer="510" w:gutter="482"/>
@@ -8741,16 +8839,6 @@
   <w:p>
     <w:pPr>
       <w:pStyle w:val="Pieddepage"/>
-    </w:pPr>
-  </w:p>
-</w:ftr>
-</file>
-
-<file path=word/footer2.xml><?xml version="1.0" encoding="utf-8"?>
-<w:ftr xmlns:wpc="http://schemas.microsoft.com/office/word/2010/wordprocessingCanvas" xmlns:cx="http://schemas.microsoft.com/office/drawing/2014/chartex" xmlns:cx1="http://schemas.microsoft.com/office/drawing/2015/9/8/chartex" xmlns:cx2="http://schemas.microsoft.com/office/drawing/2015/10/21/chartex" xmlns:cx3="http://schemas.microsoft.com/office/drawing/2016/5/9/chartex" xmlns:cx4="http://schemas.microsoft.com/office/drawing/2016/5/10/chartex" xmlns:cx5="http://schemas.microsoft.com/office/drawing/2016/5/11/chartex" xmlns:cx6="http://schemas.microsoft.com/office/drawing/2016/5/12/chartex" xmlns:cx7="http://schemas.microsoft.com/office/drawing/2016/5/13/chartex" xmlns:cx8="http://schemas.microsoft.com/office/drawing/2016/5/14/chartex" xmlns:mc="http://schemas.openxmlformats.org/markup-compatibility/2006" xmlns:aink="http://schemas.microsoft.com/office/drawing/2016/ink" xmlns:am3d="http://schemas.microsoft.com/office/drawing/2017/model3d" xmlns:o="urn:schemas-microsoft-com:office:office" xmlns:oel="http://schemas.microsoft.com/office/2019/extlst" xmlns:r="http://schemas.openxmlformats.org/officeDocument/2006/relationships" xmlns:m="http://schemas.openxmlformats.org/officeDocument/2006/math" xmlns:v="urn:schemas-microsoft-com:vml" xmlns:wp14="http://schemas.microsoft.com/office/word/2010/wordprocessingDrawing" xmlns:wp="http://schemas.openxmlformats.org/drawingml/2006/wordprocessingDrawing" xmlns:w10="urn:schemas-microsoft-com:office:word" xmlns:w="http://schemas.openxmlformats.org/wordprocessingml/2006/main" xmlns:w14="http://schemas.microsoft.com/office/word/2010/wordml" xmlns:w15="http://schemas.microsoft.com/office/word/2012/wordml" xmlns:w16cex="http://schemas.microsoft.com/office/word/2018/wordml/cex" xmlns:w16cid="http://schemas.microsoft.com/office/word/2016/wordml/cid" xmlns:w16="http://schemas.microsoft.com/office/word/2018/wordml" xmlns:w16du="http://schemas.microsoft.com/office/word/2023/wordml/word16du" xmlns:w16sdtdh="http://schemas.microsoft.com/office/word/2020/wordml/sdtdatahash" xmlns:w16sdtfl="http://schemas.microsoft.com/office/word/2024/wordml/sdtformatlock" xmlns:w16se="http://schemas.microsoft.com/office/word/2015/wordml/symex" xmlns:wpg="http://schemas.microsoft.com/office/word/2010/wordprocessingGroup" xmlns:wpi="http://schemas.microsoft.com/office/word/2010/wordprocessingInk" xmlns:wne="http://schemas.microsoft.com/office/word/2006/wordml" xmlns:wps="http://schemas.microsoft.com/office/word/2010/wordprocessingShape" mc:Ignorable="w14 w15 w16se w16cid w16 w16cex w16sdtdh w16sdtfl w16du wp14">
-  <w:p>
-    <w:pPr>
-      <w:pStyle w:val="Pieddepage"/>
       <w:rPr>
         <w:lang w:val="fr-CA"/>
       </w:rPr>
@@ -8761,10 +8849,10 @@
       </w:r>
     </w:fldSimple>
     <w:r>
-      <w:t> </w:t>
+      <w:t xml:space="preserve"> </w:t>
     </w:r>
     <w:r>
-      <w:t xml:space="preserve">v. </w:t>
+      <w:t xml:space="preserve">– </w:t>
     </w:r>
     <w:r>
       <w:fldChar w:fldCharType="begin"/>
@@ -8773,7 +8861,22 @@
       <w:instrText xml:space="preserve"> SUBJECT \* MERGEFORMAT </w:instrText>
     </w:r>
     <w:r>
+      <w:fldChar w:fldCharType="separate"/>
+    </w:r>
+    <w:r>
+      <w:t>AMC</w:t>
+    </w:r>
+    <w:r>
       <w:fldChar w:fldCharType="end"/>
+    </w:r>
+    <w:r>
+      <w:t> </w:t>
+    </w:r>
+    <w:r>
+      <w:t>v.</w:t>
+    </w:r>
+    <w:r>
+      <w:t xml:space="preserve"> </w:t>
     </w:r>
     <w:fldSimple w:instr=" DOCPROPERTY &quot;Version&quot; \* MERGEFORMAT ">
       <w:r>
@@ -8799,7 +8902,7 @@
       <w:rPr>
         <w:noProof/>
       </w:rPr>
-      <w:t>2025-03-18</w:t>
+      <w:t>2025-03-19</w:t>
     </w:r>
     <w:r>
       <w:fldChar w:fldCharType="end"/>
@@ -8885,7 +8988,7 @@
 </w:ftr>
 </file>
 
-<file path=word/footer3.xml><?xml version="1.0" encoding="utf-8"?>
+<file path=word/footer2.xml><?xml version="1.0" encoding="utf-8"?>
 <w:ftr xmlns:wpc="http://schemas.microsoft.com/office/word/2010/wordprocessingCanvas" xmlns:cx="http://schemas.microsoft.com/office/drawing/2014/chartex" xmlns:cx1="http://schemas.microsoft.com/office/drawing/2015/9/8/chartex" xmlns:cx2="http://schemas.microsoft.com/office/drawing/2015/10/21/chartex" xmlns:cx3="http://schemas.microsoft.com/office/drawing/2016/5/9/chartex" xmlns:cx4="http://schemas.microsoft.com/office/drawing/2016/5/10/chartex" xmlns:cx5="http://schemas.microsoft.com/office/drawing/2016/5/11/chartex" xmlns:cx6="http://schemas.microsoft.com/office/drawing/2016/5/12/chartex" xmlns:cx7="http://schemas.microsoft.com/office/drawing/2016/5/13/chartex" xmlns:cx8="http://schemas.microsoft.com/office/drawing/2016/5/14/chartex" xmlns:mc="http://schemas.openxmlformats.org/markup-compatibility/2006" xmlns:aink="http://schemas.microsoft.com/office/drawing/2016/ink" xmlns:am3d="http://schemas.microsoft.com/office/drawing/2017/model3d" xmlns:o="urn:schemas-microsoft-com:office:office" xmlns:oel="http://schemas.microsoft.com/office/2019/extlst" xmlns:r="http://schemas.openxmlformats.org/officeDocument/2006/relationships" xmlns:m="http://schemas.openxmlformats.org/officeDocument/2006/math" xmlns:v="urn:schemas-microsoft-com:vml" xmlns:wp14="http://schemas.microsoft.com/office/word/2010/wordprocessingDrawing" xmlns:wp="http://schemas.openxmlformats.org/drawingml/2006/wordprocessingDrawing" xmlns:w10="urn:schemas-microsoft-com:office:word" xmlns:w="http://schemas.openxmlformats.org/wordprocessingml/2006/main" xmlns:w14="http://schemas.microsoft.com/office/word/2010/wordml" xmlns:w15="http://schemas.microsoft.com/office/word/2012/wordml" xmlns:w16cex="http://schemas.microsoft.com/office/word/2018/wordml/cex" xmlns:w16cid="http://schemas.microsoft.com/office/word/2016/wordml/cid" xmlns:w16="http://schemas.microsoft.com/office/word/2018/wordml" xmlns:w16du="http://schemas.microsoft.com/office/word/2023/wordml/word16du" xmlns:w16sdtdh="http://schemas.microsoft.com/office/word/2020/wordml/sdtdatahash" xmlns:w16sdtfl="http://schemas.microsoft.com/office/word/2024/wordml/sdtformatlock" xmlns:w16se="http://schemas.microsoft.com/office/word/2015/wordml/symex" xmlns:wpg="http://schemas.microsoft.com/office/word/2010/wordprocessingGroup" xmlns:wpi="http://schemas.microsoft.com/office/word/2010/wordprocessingInk" xmlns:wne="http://schemas.microsoft.com/office/word/2006/wordml" xmlns:wps="http://schemas.microsoft.com/office/word/2010/wordprocessingShape" mc:Ignorable="w14 w15 w16se w16cid w16 w16cex w16sdtdh w16sdtfl w16du wp14">
   <w:p>
     <w:pPr>
@@ -9055,36 +9158,6 @@
     </w:p>
   </w:footnote>
 </w:footnotes>
-</file>
-
-<file path=word/header1.xml><?xml version="1.0" encoding="utf-8"?>
-<w:hdr xmlns:wpc="http://schemas.microsoft.com/office/word/2010/wordprocessingCanvas" xmlns:cx="http://schemas.microsoft.com/office/drawing/2014/chartex" xmlns:cx1="http://schemas.microsoft.com/office/drawing/2015/9/8/chartex" xmlns:cx2="http://schemas.microsoft.com/office/drawing/2015/10/21/chartex" xmlns:cx3="http://schemas.microsoft.com/office/drawing/2016/5/9/chartex" xmlns:cx4="http://schemas.microsoft.com/office/drawing/2016/5/10/chartex" xmlns:cx5="http://schemas.microsoft.com/office/drawing/2016/5/11/chartex" xmlns:cx6="http://schemas.microsoft.com/office/drawing/2016/5/12/chartex" xmlns:cx7="http://schemas.microsoft.com/office/drawing/2016/5/13/chartex" xmlns:cx8="http://schemas.microsoft.com/office/drawing/2016/5/14/chartex" xmlns:mc="http://schemas.openxmlformats.org/markup-compatibility/2006" xmlns:aink="http://schemas.microsoft.com/office/drawing/2016/ink" xmlns:am3d="http://schemas.microsoft.com/office/drawing/2017/model3d" xmlns:o="urn:schemas-microsoft-com:office:office" xmlns:oel="http://schemas.microsoft.com/office/2019/extlst" xmlns:r="http://schemas.openxmlformats.org/officeDocument/2006/relationships" xmlns:m="http://schemas.openxmlformats.org/officeDocument/2006/math" xmlns:v="urn:schemas-microsoft-com:vml" xmlns:wp14="http://schemas.microsoft.com/office/word/2010/wordprocessingDrawing" xmlns:wp="http://schemas.openxmlformats.org/drawingml/2006/wordprocessingDrawing" xmlns:w10="urn:schemas-microsoft-com:office:word" xmlns:w="http://schemas.openxmlformats.org/wordprocessingml/2006/main" xmlns:w14="http://schemas.microsoft.com/office/word/2010/wordml" xmlns:w15="http://schemas.microsoft.com/office/word/2012/wordml" xmlns:w16cex="http://schemas.microsoft.com/office/word/2018/wordml/cex" xmlns:w16cid="http://schemas.microsoft.com/office/word/2016/wordml/cid" xmlns:w16="http://schemas.microsoft.com/office/word/2018/wordml" xmlns:w16du="http://schemas.microsoft.com/office/word/2023/wordml/word16du" xmlns:w16sdtdh="http://schemas.microsoft.com/office/word/2020/wordml/sdtdatahash" xmlns:w16sdtfl="http://schemas.microsoft.com/office/word/2024/wordml/sdtformatlock" xmlns:w16se="http://schemas.microsoft.com/office/word/2015/wordml/symex" xmlns:wpg="http://schemas.microsoft.com/office/word/2010/wordprocessingGroup" xmlns:wpi="http://schemas.microsoft.com/office/word/2010/wordprocessingInk" xmlns:wne="http://schemas.microsoft.com/office/word/2006/wordml" xmlns:wps="http://schemas.microsoft.com/office/word/2010/wordprocessingShape" mc:Ignorable="w14 w15 w16se w16cid w16 w16cex w16sdtdh w16sdtfl w16du wp14">
-  <w:p>
-    <w:pPr>
-      <w:pStyle w:val="En-tte"/>
-    </w:pPr>
-  </w:p>
-</w:hdr>
-</file>
-
-<file path=word/header2.xml><?xml version="1.0" encoding="utf-8"?>
-<w:hdr xmlns:wpc="http://schemas.microsoft.com/office/word/2010/wordprocessingCanvas" xmlns:cx="http://schemas.microsoft.com/office/drawing/2014/chartex" xmlns:cx1="http://schemas.microsoft.com/office/drawing/2015/9/8/chartex" xmlns:cx2="http://schemas.microsoft.com/office/drawing/2015/10/21/chartex" xmlns:cx3="http://schemas.microsoft.com/office/drawing/2016/5/9/chartex" xmlns:cx4="http://schemas.microsoft.com/office/drawing/2016/5/10/chartex" xmlns:cx5="http://schemas.microsoft.com/office/drawing/2016/5/11/chartex" xmlns:cx6="http://schemas.microsoft.com/office/drawing/2016/5/12/chartex" xmlns:cx7="http://schemas.microsoft.com/office/drawing/2016/5/13/chartex" xmlns:cx8="http://schemas.microsoft.com/office/drawing/2016/5/14/chartex" xmlns:mc="http://schemas.openxmlformats.org/markup-compatibility/2006" xmlns:aink="http://schemas.microsoft.com/office/drawing/2016/ink" xmlns:am3d="http://schemas.microsoft.com/office/drawing/2017/model3d" xmlns:o="urn:schemas-microsoft-com:office:office" xmlns:oel="http://schemas.microsoft.com/office/2019/extlst" xmlns:r="http://schemas.openxmlformats.org/officeDocument/2006/relationships" xmlns:m="http://schemas.openxmlformats.org/officeDocument/2006/math" xmlns:v="urn:schemas-microsoft-com:vml" xmlns:wp14="http://schemas.microsoft.com/office/word/2010/wordprocessingDrawing" xmlns:wp="http://schemas.openxmlformats.org/drawingml/2006/wordprocessingDrawing" xmlns:w10="urn:schemas-microsoft-com:office:word" xmlns:w="http://schemas.openxmlformats.org/wordprocessingml/2006/main" xmlns:w14="http://schemas.microsoft.com/office/word/2010/wordml" xmlns:w15="http://schemas.microsoft.com/office/word/2012/wordml" xmlns:w16cex="http://schemas.microsoft.com/office/word/2018/wordml/cex" xmlns:w16cid="http://schemas.microsoft.com/office/word/2016/wordml/cid" xmlns:w16="http://schemas.microsoft.com/office/word/2018/wordml" xmlns:w16du="http://schemas.microsoft.com/office/word/2023/wordml/word16du" xmlns:w16sdtdh="http://schemas.microsoft.com/office/word/2020/wordml/sdtdatahash" xmlns:w16sdtfl="http://schemas.microsoft.com/office/word/2024/wordml/sdtformatlock" xmlns:w16se="http://schemas.microsoft.com/office/word/2015/wordml/symex" xmlns:wpg="http://schemas.microsoft.com/office/word/2010/wordprocessingGroup" xmlns:wpi="http://schemas.microsoft.com/office/word/2010/wordprocessingInk" xmlns:wne="http://schemas.microsoft.com/office/word/2006/wordml" xmlns:wps="http://schemas.microsoft.com/office/word/2010/wordprocessingShape" mc:Ignorable="w14 w15 w16se w16cid w16 w16cex w16sdtdh w16sdtfl w16du wp14">
-  <w:p>
-    <w:pPr>
-      <w:pStyle w:val="En-tte"/>
-    </w:pPr>
-  </w:p>
-</w:hdr>
-</file>
-
-<file path=word/header3.xml><?xml version="1.0" encoding="utf-8"?>
-<w:hdr xmlns:wpc="http://schemas.microsoft.com/office/word/2010/wordprocessingCanvas" xmlns:cx="http://schemas.microsoft.com/office/drawing/2014/chartex" xmlns:cx1="http://schemas.microsoft.com/office/drawing/2015/9/8/chartex" xmlns:cx2="http://schemas.microsoft.com/office/drawing/2015/10/21/chartex" xmlns:cx3="http://schemas.microsoft.com/office/drawing/2016/5/9/chartex" xmlns:cx4="http://schemas.microsoft.com/office/drawing/2016/5/10/chartex" xmlns:cx5="http://schemas.microsoft.com/office/drawing/2016/5/11/chartex" xmlns:cx6="http://schemas.microsoft.com/office/drawing/2016/5/12/chartex" xmlns:cx7="http://schemas.microsoft.com/office/drawing/2016/5/13/chartex" xmlns:cx8="http://schemas.microsoft.com/office/drawing/2016/5/14/chartex" xmlns:mc="http://schemas.openxmlformats.org/markup-compatibility/2006" xmlns:aink="http://schemas.microsoft.com/office/drawing/2016/ink" xmlns:am3d="http://schemas.microsoft.com/office/drawing/2017/model3d" xmlns:o="urn:schemas-microsoft-com:office:office" xmlns:oel="http://schemas.microsoft.com/office/2019/extlst" xmlns:r="http://schemas.openxmlformats.org/officeDocument/2006/relationships" xmlns:m="http://schemas.openxmlformats.org/officeDocument/2006/math" xmlns:v="urn:schemas-microsoft-com:vml" xmlns:wp14="http://schemas.microsoft.com/office/word/2010/wordprocessingDrawing" xmlns:wp="http://schemas.openxmlformats.org/drawingml/2006/wordprocessingDrawing" xmlns:w10="urn:schemas-microsoft-com:office:word" xmlns:w="http://schemas.openxmlformats.org/wordprocessingml/2006/main" xmlns:w14="http://schemas.microsoft.com/office/word/2010/wordml" xmlns:w15="http://schemas.microsoft.com/office/word/2012/wordml" xmlns:w16cex="http://schemas.microsoft.com/office/word/2018/wordml/cex" xmlns:w16cid="http://schemas.microsoft.com/office/word/2016/wordml/cid" xmlns:w16="http://schemas.microsoft.com/office/word/2018/wordml" xmlns:w16du="http://schemas.microsoft.com/office/word/2023/wordml/word16du" xmlns:w16sdtdh="http://schemas.microsoft.com/office/word/2020/wordml/sdtdatahash" xmlns:w16sdtfl="http://schemas.microsoft.com/office/word/2024/wordml/sdtformatlock" xmlns:w16se="http://schemas.microsoft.com/office/word/2015/wordml/symex" xmlns:wpg="http://schemas.microsoft.com/office/word/2010/wordprocessingGroup" xmlns:wpi="http://schemas.microsoft.com/office/word/2010/wordprocessingInk" xmlns:wne="http://schemas.microsoft.com/office/word/2006/wordml" xmlns:wps="http://schemas.microsoft.com/office/word/2010/wordprocessingShape" mc:Ignorable="w14 w15 w16se w16cid w16 w16cex w16sdtdh w16sdtfl w16du wp14">
-  <w:p>
-    <w:pPr>
-      <w:pStyle w:val="En-tte"/>
-    </w:pPr>
-  </w:p>
-</w:hdr>
 </file>
 
 <file path=word/numbering.xml><?xml version="1.0" encoding="utf-8"?>
@@ -15952,7 +16025,7 @@
 </file>
 
 <file path=customXml/itemProps2.xml><?xml version="1.0" encoding="utf-8"?>
-<ds:datastoreItem xmlns:ds="http://schemas.openxmlformats.org/officeDocument/2006/customXml" ds:itemID="{E9FDFC37-4910-074A-ACFA-C6CAE73BAAA0}">
+<ds:datastoreItem xmlns:ds="http://schemas.openxmlformats.org/officeDocument/2006/customXml" ds:itemID="{1587B308-BC1D-1645-89CF-CDAD707493AE}">
   <ds:schemaRefs>
     <ds:schemaRef ds:uri="http://schemas.openxmlformats.org/officeDocument/2006/bibliography"/>
   </ds:schemaRefs>
@@ -15968,7 +16041,7 @@
 </file>
 
 <file path=customXml/itemProps4.xml><?xml version="1.0" encoding="utf-8"?>
-<ds:datastoreItem xmlns:ds="http://schemas.openxmlformats.org/officeDocument/2006/customXml" ds:itemID="{1587B308-BC1D-1645-89CF-CDAD707493AE}">
+<ds:datastoreItem xmlns:ds="http://schemas.openxmlformats.org/officeDocument/2006/customXml" ds:itemID="{E9FDFC37-4910-074A-ACFA-C6CAE73BAAA0}">
   <ds:schemaRefs>
     <ds:schemaRef ds:uri="http://schemas.openxmlformats.org/officeDocument/2006/bibliography"/>
   </ds:schemaRefs>

</xml_diff>